<commit_message>
Update to GDD :sparkles:.
</commit_message>
<xml_diff>
--- a/Documents/Josh_FYP_GDD.docx
+++ b/Documents/Josh_FYP_GDD.docx
@@ -14,12 +14,12 @@
           <wp:inline distB="114300" distT="114300" distL="114300" distR="114300">
             <wp:extent cx="1452563" cy="754215"/>
             <wp:effectExtent b="0" l="0" r="0" t="0"/>
-            <wp:docPr id="4" name="image12.png"/>
+            <wp:docPr id="4" name="image13.png"/>
             <a:graphic>
               <a:graphicData uri="http://schemas.openxmlformats.org/drawingml/2006/picture">
                 <pic:pic>
                   <pic:nvPicPr>
-                    <pic:cNvPr id="0" name="image12.png"/>
+                    <pic:cNvPr id="0" name="image13.png"/>
                     <pic:cNvPicPr preferRelativeResize="0"/>
                   </pic:nvPicPr>
                   <pic:blipFill>
@@ -1494,7 +1494,7 @@
         <w:ind w:left="720" w:firstLine="0"/>
         <w:contextualSpacing w:val="0"/>
       </w:pPr>
-      <w:hyperlink w:anchor="h.jeqm5s4g0smw">
+      <w:hyperlink w:anchor="h.bn4vks3htkag">
         <w:r>
           <w:rPr>
             <w:color w:val="1155cc"/>
@@ -1502,6 +1502,48 @@
             <w:rtl w:val="0"/>
           </w:rPr>
           <w:t xml:space="preserve">Spirit 2</w:t>
+        </w:r>
+      </w:hyperlink>
+      <w:r>
+        <w:rPr>
+          <w:rtl w:val="0"/>
+        </w:rPr>
+      </w:r>
+    </w:p>
+    <w:p>
+      <w:pPr>
+        <w:ind w:left="720" w:firstLine="0"/>
+        <w:contextualSpacing w:val="0"/>
+      </w:pPr>
+      <w:hyperlink w:anchor="h.8wnuo9hz4odk">
+        <w:r>
+          <w:rPr>
+            <w:color w:val="1155cc"/>
+            <w:u w:val="single"/>
+            <w:rtl w:val="0"/>
+          </w:rPr>
+          <w:t xml:space="preserve">Sprint 3</w:t>
+        </w:r>
+      </w:hyperlink>
+      <w:r>
+        <w:rPr>
+          <w:rtl w:val="0"/>
+        </w:rPr>
+      </w:r>
+    </w:p>
+    <w:p>
+      <w:pPr>
+        <w:ind w:left="720" w:firstLine="0"/>
+        <w:contextualSpacing w:val="0"/>
+      </w:pPr>
+      <w:hyperlink w:anchor="h.qlu0wjm0fk30">
+        <w:r>
+          <w:rPr>
+            <w:color w:val="1155cc"/>
+            <w:u w:val="single"/>
+            <w:rtl w:val="0"/>
+          </w:rPr>
+          <w:t xml:space="preserve">Sprint 4</w:t>
         </w:r>
       </w:hyperlink>
       <w:r>
@@ -2656,12 +2698,12 @@
             <wp:extent cx="2166938" cy="2166938"/>
             <wp:effectExtent b="0" l="0" r="0" t="0"/>
             <wp:wrapSquare wrapText="bothSides" distB="114300" distT="114300" distL="114300" distR="114300"/>
-            <wp:docPr id="1" name="image09.png"/>
+            <wp:docPr id="1" name="image10.png"/>
             <a:graphic>
               <a:graphicData uri="http://schemas.openxmlformats.org/drawingml/2006/picture">
                 <pic:pic>
                   <pic:nvPicPr>
-                    <pic:cNvPr id="0" name="image09.png"/>
+                    <pic:cNvPr id="0" name="image10.png"/>
                     <pic:cNvPicPr preferRelativeResize="0"/>
                   </pic:nvPicPr>
                   <pic:blipFill>
@@ -3187,12 +3229,12 @@
             <wp:extent cx="2778932" cy="1652588"/>
             <wp:effectExtent b="0" l="0" r="0" t="0"/>
             <wp:wrapSquare wrapText="bothSides" distB="114300" distT="114300" distL="114300" distR="114300"/>
-            <wp:docPr id="3" name="image11.jpg"/>
+            <wp:docPr id="3" name="image12.jpg"/>
             <a:graphic>
               <a:graphicData uri="http://schemas.openxmlformats.org/drawingml/2006/picture">
                 <pic:pic>
                   <pic:nvPicPr>
-                    <pic:cNvPr id="0" name="image11.jpg"/>
+                    <pic:cNvPr id="0" name="image12.jpg"/>
                     <pic:cNvPicPr preferRelativeResize="0"/>
                   </pic:nvPicPr>
                   <pic:blipFill>
@@ -3320,12 +3362,12 @@
             <wp:extent cx="5395913" cy="2291533"/>
             <wp:effectExtent b="0" l="0" r="0" t="0"/>
             <wp:wrapTopAndBottom distB="114300" distT="114300"/>
-            <wp:docPr id="2" name="image10.jpg"/>
+            <wp:docPr id="2" name="image11.jpg"/>
             <a:graphic>
               <a:graphicData uri="http://schemas.openxmlformats.org/drawingml/2006/picture">
                 <pic:pic>
                   <pic:nvPicPr>
-                    <pic:cNvPr id="0" name="image10.jpg"/>
+                    <pic:cNvPr id="0" name="image11.jpg"/>
                     <pic:cNvPicPr preferRelativeResize="0"/>
                   </pic:nvPicPr>
                   <pic:blipFill>
@@ -5852,6 +5894,42 @@
           <w:b w:val="1"/>
           <w:rtl w:val="0"/>
         </w:rPr>
+        <w:t xml:space="preserve">Logger, </w:t>
+      </w:r>
+      <w:r>
+        <w:rPr>
+          <w:rtl w:val="0"/>
+        </w:rPr>
+        <w:t xml:space="preserve">Consolelogger used for printing messages from anywhere to the Win32 console.</w:t>
+      </w:r>
+    </w:p>
+    <w:p>
+      <w:pPr>
+        <w:contextualSpacing w:val="0"/>
+      </w:pPr>
+      <w:r>
+        <w:rPr>
+          <w:b w:val="1"/>
+          <w:rtl w:val="0"/>
+        </w:rPr>
+        <w:t xml:space="preserve">Resource Manager, </w:t>
+      </w:r>
+      <w:r>
+        <w:rPr>
+          <w:rtl w:val="0"/>
+        </w:rPr>
+        <w:t xml:space="preserve">load store and manage assets within the game.</w:t>
+      </w:r>
+    </w:p>
+    <w:p>
+      <w:pPr>
+        <w:contextualSpacing w:val="0"/>
+      </w:pPr>
+      <w:r>
+        <w:rPr>
+          <w:b w:val="1"/>
+          <w:rtl w:val="0"/>
+        </w:rPr>
         <w:t xml:space="preserve">Game, </w:t>
       </w:r>
       <w:r>
@@ -5877,6 +5955,24 @@
           <w:rtl w:val="0"/>
         </w:rPr>
         <w:t xml:space="preserve">As the player I can move freely on the x-axis.</w:t>
+      </w:r>
+    </w:p>
+    <w:p>
+      <w:pPr>
+        <w:contextualSpacing w:val="0"/>
+      </w:pPr>
+      <w:r>
+        <w:rPr>
+          <w:b w:val="1"/>
+          <w:rtl w:val="0"/>
+        </w:rPr>
+        <w:t xml:space="preserve">Platform,</w:t>
+      </w:r>
+      <w:r>
+        <w:rPr>
+          <w:rtl w:val="0"/>
+        </w:rPr>
+        <w:t xml:space="preserve"> Basic box body for player to stand on.</w:t>
       </w:r>
     </w:p>
     <w:p>
@@ -6009,11 +6105,16 @@
       </w:r>
     </w:p>
     <w:p>
+      <w:r>
+        <w:br w:type="page"/>
+      </w:r>
+    </w:p>
+    <w:p>
       <w:pPr>
         <w:pStyle w:val="Heading3"/>
         <w:contextualSpacing w:val="0"/>
       </w:pPr>
-      <w:bookmarkStart w:colFirst="0" w:colLast="0" w:name="h.s6zkiknnptkm" w:id="60"/>
+      <w:bookmarkStart w:colFirst="0" w:colLast="0" w:name="h.fwjlsn1yn2x" w:id="60"/>
       <w:bookmarkEnd w:id="60"/>
       <w:r>
         <w:rPr>
@@ -6022,21 +6123,405 @@
       </w:r>
     </w:p>
     <w:p>
-      <w:r>
-        <w:br w:type="page"/>
-      </w:r>
-    </w:p>
-    <w:p>
       <w:pPr>
         <w:pStyle w:val="Heading3"/>
         <w:contextualSpacing w:val="0"/>
       </w:pPr>
-      <w:bookmarkStart w:colFirst="0" w:colLast="0" w:name="h.fwjlsn1yn2x" w:id="61"/>
+      <w:bookmarkStart w:colFirst="0" w:colLast="0" w:name="h.bn4vks3htkag" w:id="61"/>
       <w:bookmarkEnd w:id="61"/>
       <w:r>
         <w:rPr>
           <w:rtl w:val="0"/>
         </w:rPr>
+        <w:t xml:space="preserve">Spirit 2</w:t>
+      </w:r>
+    </w:p>
+    <w:p>
+      <w:pPr>
+        <w:contextualSpacing w:val="0"/>
+      </w:pPr>
+      <w:r>
+        <w:rPr>
+          <w:b w:val="1"/>
+          <w:rtl w:val="0"/>
+        </w:rPr>
+        <w:t xml:space="preserve">Carried Tasks:</w:t>
+      </w:r>
+    </w:p>
+    <w:p>
+      <w:pPr>
+        <w:contextualSpacing w:val="0"/>
+      </w:pPr>
+      <w:r>
+        <w:rPr>
+          <w:b w:val="1"/>
+          <w:rtl w:val="0"/>
+        </w:rPr>
+        <w:t xml:space="preserve">WorldMap, </w:t>
+      </w:r>
+      <w:r>
+        <w:rPr>
+          <w:rtl w:val="0"/>
+        </w:rPr>
+        <w:t xml:space="preserve">As the player I can move around the graph and enter levels.</w:t>
+      </w:r>
+    </w:p>
+    <w:p>
+      <w:pPr>
+        <w:contextualSpacing w:val="0"/>
+      </w:pPr>
+      <w:r>
+        <w:rPr>
+          <w:rtl w:val="0"/>
+        </w:rPr>
+      </w:r>
+    </w:p>
+    <w:p>
+      <w:pPr>
+        <w:contextualSpacing w:val="0"/>
+      </w:pPr>
+      <w:r>
+        <w:rPr>
+          <w:b w:val="1"/>
+          <w:rtl w:val="0"/>
+        </w:rPr>
+        <w:t xml:space="preserve">New Tasks:</w:t>
+      </w:r>
+      <w:r>
+        <w:rPr>
+          <w:rtl w:val="0"/>
+        </w:rPr>
+      </w:r>
+    </w:p>
+    <w:p>
+      <w:pPr>
+        <w:contextualSpacing w:val="0"/>
+      </w:pPr>
+      <w:r>
+        <w:rPr>
+          <w:rFonts w:ascii="Arial Unicode MS" w:cs="Arial Unicode MS" w:eastAsia="Arial Unicode MS" w:hAnsi="Arial Unicode MS"/>
+          <w:b w:val="1"/>
+          <w:color w:val="00ff00"/>
+          <w:sz w:val="21"/>
+          <w:szCs w:val="21"/>
+          <w:highlight w:val="white"/>
+          <w:rtl w:val="0"/>
+        </w:rPr>
+        <w:t xml:space="preserve">✔</w:t>
+      </w:r>
+      <w:r>
+        <w:rPr>
+          <w:b w:val="1"/>
+          <w:color w:val="252525"/>
+          <w:sz w:val="21"/>
+          <w:szCs w:val="21"/>
+          <w:highlight w:val="white"/>
+          <w:rtl w:val="0"/>
+        </w:rPr>
+        <w:t xml:space="preserve"> </w:t>
+      </w:r>
+      <w:r>
+        <w:rPr>
+          <w:b w:val="1"/>
+          <w:rtl w:val="0"/>
+        </w:rPr>
+        <w:t xml:space="preserve">TMX Loading,</w:t>
+      </w:r>
+      <w:r>
+        <w:rPr>
+          <w:rtl w:val="0"/>
+        </w:rPr>
+        <w:t xml:space="preserve"> Include and get TMX rendering the background.</w:t>
+      </w:r>
+      <w:r>
+        <w:rPr>
+          <w:rtl w:val="0"/>
+        </w:rPr>
+      </w:r>
+    </w:p>
+    <w:p>
+      <w:pPr>
+        <w:contextualSpacing w:val="0"/>
+      </w:pPr>
+      <w:r>
+        <w:rPr>
+          <w:rFonts w:ascii="Arial Unicode MS" w:cs="Arial Unicode MS" w:eastAsia="Arial Unicode MS" w:hAnsi="Arial Unicode MS"/>
+          <w:b w:val="1"/>
+          <w:color w:val="00ff00"/>
+          <w:sz w:val="21"/>
+          <w:szCs w:val="21"/>
+          <w:highlight w:val="white"/>
+          <w:rtl w:val="0"/>
+        </w:rPr>
+        <w:t xml:space="preserve">✔ </w:t>
+      </w:r>
+      <w:r>
+        <w:rPr>
+          <w:b w:val="1"/>
+          <w:rtl w:val="0"/>
+        </w:rPr>
+        <w:t xml:space="preserve">XboxController,</w:t>
+      </w:r>
+      <w:r>
+        <w:rPr>
+          <w:rtl w:val="0"/>
+        </w:rPr>
+        <w:t xml:space="preserve"> Full Controller Input working across all scenes.</w:t>
+      </w:r>
+    </w:p>
+    <w:p>
+      <w:pPr>
+        <w:contextualSpacing w:val="0"/>
+      </w:pPr>
+      <w:r>
+        <w:rPr>
+          <w:rFonts w:ascii="Arial Unicode MS" w:cs="Arial Unicode MS" w:eastAsia="Arial Unicode MS" w:hAnsi="Arial Unicode MS"/>
+          <w:b w:val="1"/>
+          <w:color w:val="00ff00"/>
+          <w:sz w:val="21"/>
+          <w:szCs w:val="21"/>
+          <w:highlight w:val="white"/>
+          <w:rtl w:val="0"/>
+        </w:rPr>
+        <w:t xml:space="preserve">✔ </w:t>
+      </w:r>
+      <w:r>
+        <w:rPr>
+          <w:b w:val="1"/>
+          <w:rtl w:val="0"/>
+        </w:rPr>
+        <w:t xml:space="preserve">Camera, </w:t>
+      </w:r>
+      <w:r>
+        <w:rPr>
+          <w:rtl w:val="0"/>
+        </w:rPr>
+        <w:t xml:space="preserve">2D scrolling camera limited within a bounds, have the ability to lock axis’s</w:t>
+      </w:r>
+    </w:p>
+    <w:p>
+      <w:pPr>
+        <w:contextualSpacing w:val="0"/>
+      </w:pPr>
+      <w:r>
+        <w:rPr>
+          <w:b w:val="1"/>
+          <w:rtl w:val="0"/>
+        </w:rPr>
+        <w:t xml:space="preserve">Fixed Time Step, </w:t>
+      </w:r>
+      <w:r>
+        <w:rPr>
+          <w:rtl w:val="0"/>
+        </w:rPr>
+        <w:t xml:space="preserve">apply a FTS to the project.</w:t>
+      </w:r>
+    </w:p>
+    <w:p>
+      <w:pPr>
+        <w:contextualSpacing w:val="0"/>
+      </w:pPr>
+      <w:r>
+        <w:rPr>
+          <w:b w:val="1"/>
+          <w:rtl w:val="0"/>
+        </w:rPr>
+        <w:t xml:space="preserve">Scenery,</w:t>
+      </w:r>
+      <w:r>
+        <w:rPr>
+          <w:rtl w:val="0"/>
+        </w:rPr>
+        <w:t xml:space="preserve"> will manage and controller the Parallaxed Backgrounds.</w:t>
+      </w:r>
+    </w:p>
+    <w:p>
+      <w:pPr>
+        <w:contextualSpacing w:val="0"/>
+      </w:pPr>
+      <w:r>
+        <w:rPr>
+          <w:b w:val="1"/>
+          <w:rtl w:val="0"/>
+        </w:rPr>
+        <w:t xml:space="preserve">Level Loading,</w:t>
+      </w:r>
+      <w:r>
+        <w:rPr>
+          <w:rtl w:val="0"/>
+        </w:rPr>
+        <w:t xml:space="preserve"> Load the level from TMX file, background images, platforms and creating world environment.</w:t>
+      </w:r>
+    </w:p>
+    <w:p>
+      <w:pPr>
+        <w:contextualSpacing w:val="0"/>
+      </w:pPr>
+      <w:r>
+        <w:rPr>
+          <w:b w:val="1"/>
+          <w:rtl w:val="0"/>
+        </w:rPr>
+        <w:t xml:space="preserve">Base Enemy,</w:t>
+      </w:r>
+      <w:r>
+        <w:rPr>
+          <w:rtl w:val="0"/>
+        </w:rPr>
+        <w:t xml:space="preserve"> base class for all enemy types.</w:t>
+      </w:r>
+    </w:p>
+    <w:p>
+      <w:pPr>
+        <w:contextualSpacing w:val="0"/>
+      </w:pPr>
+      <w:r>
+        <w:rPr>
+          <w:b w:val="1"/>
+          <w:rtl w:val="0"/>
+        </w:rPr>
+        <w:t xml:space="preserve">Snake (Enemy),</w:t>
+      </w:r>
+      <w:r>
+        <w:rPr>
+          <w:rtl w:val="0"/>
+        </w:rPr>
+        <w:t xml:space="preserve"> basic enemy red turtle syndrome. </w:t>
+      </w:r>
+    </w:p>
+    <w:p>
+      <w:pPr>
+        <w:contextualSpacing w:val="0"/>
+      </w:pPr>
+      <w:r>
+        <w:rPr>
+          <w:b w:val="1"/>
+          <w:rtl w:val="0"/>
+        </w:rPr>
+        <w:t xml:space="preserve">Power Macros, </w:t>
+      </w:r>
+      <w:r>
+        <w:rPr>
+          <w:rtl w:val="0"/>
+        </w:rPr>
+        <w:t xml:space="preserve">Allow the player to open the sliding macro’s tiles for player power.</w:t>
+      </w:r>
+    </w:p>
+    <w:p>
+      <w:pPr>
+        <w:contextualSpacing w:val="0"/>
+      </w:pPr>
+      <w:r>
+        <w:rPr>
+          <w:rtl w:val="0"/>
+        </w:rPr>
+      </w:r>
+    </w:p>
+    <w:p>
+      <w:pPr>
+        <w:contextualSpacing w:val="0"/>
+      </w:pPr>
+      <w:r>
+        <w:rPr>
+          <w:b w:val="1"/>
+          <w:rtl w:val="0"/>
+        </w:rPr>
+        <w:t xml:space="preserve">Extra Tasks:</w:t>
+      </w:r>
+      <w:r>
+        <w:rPr>
+          <w:rtl w:val="0"/>
+        </w:rPr>
+      </w:r>
+    </w:p>
+    <w:p>
+      <w:pPr>
+        <w:contextualSpacing w:val="0"/>
+      </w:pPr>
+      <w:r>
+        <w:rPr>
+          <w:b w:val="1"/>
+          <w:rtl w:val="0"/>
+        </w:rPr>
+        <w:t xml:space="preserve">Combat,</w:t>
+      </w:r>
+      <w:r>
+        <w:rPr>
+          <w:rtl w:val="0"/>
+        </w:rPr>
+        <w:t xml:space="preserve"> Contract listeners and attacking will need to be implemented.</w:t>
+      </w:r>
+    </w:p>
+    <w:p>
+      <w:pPr>
+        <w:contextualSpacing w:val="0"/>
+      </w:pPr>
+      <w:r>
+        <w:rPr>
+          <w:b w:val="1"/>
+          <w:rtl w:val="0"/>
+        </w:rPr>
+        <w:t xml:space="preserve">ChaiScript,</w:t>
+      </w:r>
+      <w:r>
+        <w:rPr>
+          <w:rtl w:val="0"/>
+        </w:rPr>
+        <w:t xml:space="preserve"> AI loading and running from a script.</w:t>
+      </w:r>
+    </w:p>
+    <w:p>
+      <w:pPr>
+        <w:contextualSpacing w:val="0"/>
+      </w:pPr>
+      <w:r>
+        <w:rPr>
+          <w:b w:val="1"/>
+          <w:rtl w:val="0"/>
+        </w:rPr>
+        <w:t xml:space="preserve">Hub World,</w:t>
+      </w:r>
+      <w:r>
+        <w:rPr>
+          <w:rtl w:val="0"/>
+        </w:rPr>
+        <w:t xml:space="preserve"> Make a open Hub world with NPC’s.</w:t>
+      </w:r>
+    </w:p>
+    <w:p>
+      <w:pPr>
+        <w:contextualSpacing w:val="0"/>
+      </w:pPr>
+      <w:r>
+        <w:rPr>
+          <w:b w:val="1"/>
+          <w:rtl w:val="0"/>
+        </w:rPr>
+        <w:t xml:space="preserve">GUI, </w:t>
+      </w:r>
+      <w:r>
+        <w:rPr>
+          <w:rtl w:val="0"/>
+        </w:rPr>
+        <w:t xml:space="preserve">some sort of dialog box as well as information GUI’s for disconnected controller etc.</w:t>
+      </w:r>
+    </w:p>
+    <w:p>
+      <w:pPr>
+        <w:contextualSpacing w:val="0"/>
+      </w:pPr>
+      <w:r>
+        <w:rPr>
+          <w:b w:val="1"/>
+          <w:rtl w:val="0"/>
+        </w:rPr>
+        <w:t xml:space="preserve">Actor, </w:t>
+      </w:r>
+      <w:r>
+        <w:rPr>
+          <w:rtl w:val="0"/>
+        </w:rPr>
+        <w:t xml:space="preserve">Thor wrapper used for animating a sprite sheet.</w:t>
       </w:r>
     </w:p>
     <w:p>
@@ -6044,115 +6529,13 @@
         <w:pStyle w:val="Heading3"/>
         <w:contextualSpacing w:val="0"/>
       </w:pPr>
-      <w:bookmarkStart w:colFirst="0" w:colLast="0" w:name="h.60fhz5v70cq9" w:id="62"/>
+      <w:bookmarkStart w:colFirst="0" w:colLast="0" w:name="h.8wnuo9hz4odk" w:id="62"/>
       <w:bookmarkEnd w:id="62"/>
       <w:r>
         <w:rPr>
           <w:rtl w:val="0"/>
         </w:rPr>
-        <w:t xml:space="preserve">Spirit 2</w:t>
-      </w:r>
-    </w:p>
-    <w:p>
-      <w:pPr>
-        <w:contextualSpacing w:val="0"/>
-      </w:pPr>
-      <w:r>
-        <w:rPr>
-          <w:rtl w:val="0"/>
-        </w:rPr>
-        <w:t xml:space="preserve">Predictive:</w:t>
-      </w:r>
-    </w:p>
-    <w:p>
-      <w:pPr>
-        <w:ind w:left="720" w:firstLine="0"/>
-        <w:contextualSpacing w:val="0"/>
-      </w:pPr>
-      <w:r>
-        <w:rPr>
-          <w:i w:val="1"/>
-          <w:rtl w:val="0"/>
-        </w:rPr>
-        <w:t xml:space="preserve">Basic Platform</w:t>
-      </w:r>
-    </w:p>
-    <w:p>
-      <w:pPr>
-        <w:ind w:left="720" w:firstLine="0"/>
-        <w:contextualSpacing w:val="0"/>
-      </w:pPr>
-      <w:r>
-        <w:rPr>
-          <w:i w:val="1"/>
-          <w:rtl w:val="0"/>
-        </w:rPr>
-        <w:t xml:space="preserve">Snake Enemy</w:t>
-      </w:r>
-    </w:p>
-    <w:p>
-      <w:pPr>
-        <w:ind w:left="720" w:firstLine="0"/>
-        <w:contextualSpacing w:val="0"/>
-      </w:pPr>
-      <w:r>
-        <w:rPr>
-          <w:i w:val="1"/>
-          <w:rtl w:val="0"/>
-        </w:rPr>
-        <w:t xml:space="preserve">Enemy Manger</w:t>
-      </w:r>
-    </w:p>
-    <w:p>
-      <w:pPr>
-        <w:ind w:left="720" w:firstLine="0"/>
-        <w:contextualSpacing w:val="0"/>
-      </w:pPr>
-      <w:r>
-        <w:rPr>
-          <w:i w:val="1"/>
-          <w:rtl w:val="0"/>
-        </w:rPr>
-        <w:t xml:space="preserve">Entity pool</w:t>
-      </w:r>
-    </w:p>
-    <w:p>
-      <w:pPr>
-        <w:ind w:left="720" w:firstLine="0"/>
-        <w:contextualSpacing w:val="0"/>
-      </w:pPr>
-      <w:r>
-        <w:rPr>
-          <w:i w:val="1"/>
-          <w:rtl w:val="0"/>
-        </w:rPr>
-        <w:t xml:space="preserve">Parallax Background</w:t>
-      </w:r>
-    </w:p>
-    <w:p>
-      <w:pPr>
-        <w:ind w:left="720" w:firstLine="0"/>
-        <w:contextualSpacing w:val="0"/>
-      </w:pPr>
-      <w:r>
-        <w:rPr>
-          <w:i w:val="1"/>
-          <w:rtl w:val="0"/>
-        </w:rPr>
-        <w:t xml:space="preserve">Resource Manager</w:t>
-      </w:r>
-    </w:p>
-    <w:p>
-      <w:pPr>
-        <w:ind w:left="720" w:firstLine="0"/>
-        <w:contextualSpacing w:val="0"/>
-      </w:pPr>
-      <w:r>
-        <w:rPr>
-          <w:i w:val="1"/>
-          <w:rtl w:val="0"/>
-        </w:rPr>
-        <w:t xml:space="preserve">Animated Player</w:t>
+        <w:t xml:space="preserve">Sprint 3</w:t>
       </w:r>
     </w:p>
     <w:p>
@@ -6160,13 +6543,13 @@
         <w:pStyle w:val="Heading3"/>
         <w:contextualSpacing w:val="0"/>
       </w:pPr>
-      <w:bookmarkStart w:colFirst="0" w:colLast="0" w:name="h.e7w42vcm35fj" w:id="63"/>
+      <w:bookmarkStart w:colFirst="0" w:colLast="0" w:name="h.qlu0wjm0fk30" w:id="63"/>
       <w:bookmarkEnd w:id="63"/>
       <w:r>
         <w:rPr>
           <w:rtl w:val="0"/>
         </w:rPr>
-        <w:t xml:space="preserve">Sprint 3</w:t>
+        <w:t xml:space="preserve">Sprint 4</w:t>
       </w:r>
     </w:p>
     <w:p>

</xml_diff>